<commit_message>
aula front end 5 (projeto)
</commit_message>
<xml_diff>
--- a/PROJETOS ONLINE.docx
+++ b/PROJETOS ONLINE.docx
@@ -47,6 +47,16 @@
         </w:rPr>
         <w:t>App de Meditação:</w:t>
       </w:r>
+    </w:p>
+    <w:p>
+      <w:pPr>
+        <w:jc w:val="both"/>
+        <w:rPr>
+          <w:b/>
+          <w:sz w:val="28"/>
+          <w:szCs w:val="28"/>
+        </w:rPr>
+      </w:pPr>
     </w:p>
     <w:p>
       <w:pPr>
@@ -195,35 +205,65 @@
           <w:sz w:val="24"/>
           <w:szCs w:val="24"/>
         </w:rPr>
-        <w:t xml:space="preserve"> </w:t>
-      </w:r>
-      <w:proofErr w:type="gramStart"/>
-      <w:r>
-        <w:rPr>
-          <w:b/>
-          <w:sz w:val="24"/>
-          <w:szCs w:val="24"/>
-        </w:rPr>
-        <w:t>(</w:t>
-      </w:r>
-      <w:bookmarkStart w:id="0" w:name="_GoBack"/>
-      <w:bookmarkEnd w:id="0"/>
-      <w:r>
-        <w:rPr>
-          <w:b/>
-          <w:sz w:val="24"/>
-          <w:szCs w:val="24"/>
-        </w:rPr>
-        <w:t xml:space="preserve"> e</w:t>
-      </w:r>
-      <w:proofErr w:type="gramEnd"/>
-      <w:r>
-        <w:rPr>
-          <w:b/>
-          <w:sz w:val="24"/>
-          <w:szCs w:val="24"/>
-        </w:rPr>
-        <w:t xml:space="preserve"> textos;</w:t>
+        <w:t xml:space="preserve"> (</w:t>
+      </w:r>
+      <w:r>
+        <w:rPr>
+          <w:b/>
+          <w:sz w:val="24"/>
+          <w:szCs w:val="24"/>
+        </w:rPr>
+        <w:t>ccd5ae</w:t>
+      </w:r>
+      <w:r>
+        <w:rPr>
+          <w:b/>
+          <w:sz w:val="24"/>
+          <w:szCs w:val="24"/>
+        </w:rPr>
+        <w:t>)</w:t>
+      </w:r>
+      <w:r>
+        <w:rPr>
+          <w:b/>
+          <w:sz w:val="24"/>
+          <w:szCs w:val="24"/>
+        </w:rPr>
+        <w:t xml:space="preserve"> e textos</w:t>
+      </w:r>
+      <w:r>
+        <w:rPr>
+          <w:b/>
+          <w:sz w:val="24"/>
+          <w:szCs w:val="24"/>
+        </w:rPr>
+        <w:t xml:space="preserve"> (</w:t>
+      </w:r>
+      <w:proofErr w:type="spellStart"/>
+      <w:r>
+        <w:rPr>
+          <w:b/>
+          <w:sz w:val="24"/>
+          <w:szCs w:val="24"/>
+        </w:rPr>
+        <w:t>ffffff</w:t>
+      </w:r>
+      <w:proofErr w:type="spellEnd"/>
+      <w:r>
+        <w:rPr>
+          <w:b/>
+          <w:sz w:val="24"/>
+          <w:szCs w:val="24"/>
+        </w:rPr>
+        <w:t>)</w:t>
+      </w:r>
+      <w:r>
+        <w:rPr>
+          <w:b/>
+          <w:sz w:val="24"/>
+          <w:szCs w:val="24"/>
+        </w:rPr>
+        <w:t>;</w:t>
       </w:r>
     </w:p>
     <w:p>
@@ -254,7 +294,39 @@
           <w:sz w:val="24"/>
           <w:szCs w:val="24"/>
         </w:rPr>
-        <w:t xml:space="preserve"> (botões e outros atalhos)</w:t>
+        <w:t xml:space="preserve">, ou seja, </w:t>
+      </w:r>
+      <w:r>
+        <w:rPr>
+          <w:b/>
+          <w:sz w:val="24"/>
+          <w:szCs w:val="24"/>
+        </w:rPr>
+        <w:t>botões e outros atalhos</w:t>
+      </w:r>
+      <w:r>
+        <w:rPr>
+          <w:b/>
+          <w:sz w:val="24"/>
+          <w:szCs w:val="24"/>
+        </w:rPr>
+        <w:t xml:space="preserve"> (</w:t>
+      </w:r>
+      <w:r>
+        <w:rPr>
+          <w:b/>
+          <w:sz w:val="24"/>
+          <w:szCs w:val="24"/>
+        </w:rPr>
+        <w:t>d4a373</w:t>
+      </w:r>
+      <w:r>
+        <w:rPr>
+          <w:b/>
+          <w:sz w:val="24"/>
+          <w:szCs w:val="24"/>
+        </w:rPr>
+        <w:t>)</w:t>
       </w:r>
       <w:r>
         <w:rPr>
@@ -285,7 +357,23 @@
           <w:sz w:val="24"/>
           <w:szCs w:val="24"/>
         </w:rPr>
-        <w:t>Consistência visual;</w:t>
+        <w:t>Consistência visual</w:t>
+      </w:r>
+      <w:r>
+        <w:rPr>
+          <w:b/>
+          <w:sz w:val="24"/>
+          <w:szCs w:val="24"/>
+        </w:rPr>
+        <w:t xml:space="preserve"> (texto claro e fundo visual claro, mas sem afetar a visibilidade)</w:t>
+      </w:r>
+      <w:r>
+        <w:rPr>
+          <w:b/>
+          <w:sz w:val="24"/>
+          <w:szCs w:val="24"/>
+        </w:rPr>
+        <w:t>;</w:t>
       </w:r>
     </w:p>
     <w:p>
@@ -341,6 +429,16 @@
     </w:p>
     <w:p>
       <w:pPr>
+        <w:jc w:val="both"/>
+        <w:rPr>
+          <w:b/>
+          <w:sz w:val="28"/>
+          <w:szCs w:val="28"/>
+        </w:rPr>
+      </w:pPr>
+    </w:p>
+    <w:p>
+      <w:pPr>
         <w:pStyle w:val="PargrafodaLista"/>
         <w:numPr>
           <w:ilvl w:val="0"/>
@@ -359,7 +457,81 @@
           <w:sz w:val="24"/>
           <w:szCs w:val="24"/>
         </w:rPr>
-        <w:t>Cores primárias e secundárias;</w:t>
+        <w:t>Cores primárias</w:t>
+      </w:r>
+      <w:r>
+        <w:rPr>
+          <w:b/>
+          <w:sz w:val="24"/>
+          <w:szCs w:val="24"/>
+        </w:rPr>
+        <w:t xml:space="preserve"> </w:t>
+      </w:r>
+      <w:r>
+        <w:rPr>
+          <w:b/>
+          <w:sz w:val="24"/>
+          <w:szCs w:val="24"/>
+        </w:rPr>
+        <w:t>(</w:t>
+      </w:r>
+      <w:proofErr w:type="spellStart"/>
+      <w:r>
+        <w:rPr>
+          <w:b/>
+          <w:sz w:val="24"/>
+          <w:szCs w:val="24"/>
+        </w:rPr>
+        <w:t>ffffff</w:t>
+      </w:r>
+      <w:proofErr w:type="spellEnd"/>
+      <w:r>
+        <w:rPr>
+          <w:b/>
+          <w:sz w:val="24"/>
+          <w:szCs w:val="24"/>
+        </w:rPr>
+        <w:t>)</w:t>
+      </w:r>
+      <w:r>
+        <w:rPr>
+          <w:b/>
+          <w:sz w:val="24"/>
+          <w:szCs w:val="24"/>
+        </w:rPr>
+        <w:t>e secundárias</w:t>
+      </w:r>
+      <w:r>
+        <w:rPr>
+          <w:b/>
+          <w:sz w:val="24"/>
+          <w:szCs w:val="24"/>
+        </w:rPr>
+        <w:t xml:space="preserve"> (</w:t>
+      </w:r>
+      <w:r>
+        <w:rPr>
+          <w:b/>
+          <w:sz w:val="24"/>
+          <w:szCs w:val="24"/>
+        </w:rPr>
+        <w:t>3d348b</w:t>
+      </w:r>
+      <w:r>
+        <w:rPr>
+          <w:b/>
+          <w:sz w:val="24"/>
+          <w:szCs w:val="24"/>
+        </w:rPr>
+        <w:t>)</w:t>
+      </w:r>
+      <w:r>
+        <w:rPr>
+          <w:b/>
+          <w:sz w:val="24"/>
+          <w:szCs w:val="24"/>
+        </w:rPr>
+        <w:t>;</w:t>
       </w:r>
     </w:p>
     <w:p>
@@ -382,7 +554,121 @@
           <w:sz w:val="24"/>
           <w:szCs w:val="24"/>
         </w:rPr>
-        <w:t>Cores, fundo e textos;</w:t>
+        <w:t>Cores</w:t>
+      </w:r>
+      <w:r>
+        <w:rPr>
+          <w:b/>
+          <w:sz w:val="24"/>
+          <w:szCs w:val="24"/>
+        </w:rPr>
+        <w:t>(</w:t>
+      </w:r>
+      <w:r>
+        <w:rPr>
+          <w:b/>
+          <w:sz w:val="24"/>
+          <w:szCs w:val="24"/>
+        </w:rPr>
+        <w:t>3d348b</w:t>
+      </w:r>
+      <w:r>
+        <w:rPr>
+          <w:b/>
+          <w:sz w:val="24"/>
+          <w:szCs w:val="24"/>
+        </w:rPr>
+        <w:t>)</w:t>
+      </w:r>
+      <w:r>
+        <w:rPr>
+          <w:b/>
+          <w:sz w:val="24"/>
+          <w:szCs w:val="24"/>
+        </w:rPr>
+        <w:t xml:space="preserve">, fundo </w:t>
+      </w:r>
+      <w:r>
+        <w:rPr>
+          <w:b/>
+          <w:sz w:val="24"/>
+          <w:szCs w:val="24"/>
+        </w:rPr>
+        <w:t>(</w:t>
+      </w:r>
+      <w:proofErr w:type="spellStart"/>
+      <w:r>
+        <w:rPr>
+          <w:b/>
+          <w:sz w:val="24"/>
+          <w:szCs w:val="24"/>
+        </w:rPr>
+        <w:t>ffffff</w:t>
+      </w:r>
+      <w:proofErr w:type="spellEnd"/>
+      <w:r>
+        <w:rPr>
+          <w:b/>
+          <w:sz w:val="24"/>
+          <w:szCs w:val="24"/>
+        </w:rPr>
+        <w:t>)</w:t>
+      </w:r>
+      <w:r>
+        <w:rPr>
+          <w:b/>
+          <w:sz w:val="24"/>
+          <w:szCs w:val="24"/>
+        </w:rPr>
+        <w:t xml:space="preserve"> </w:t>
+      </w:r>
+      <w:r>
+        <w:rPr>
+          <w:b/>
+          <w:sz w:val="24"/>
+          <w:szCs w:val="24"/>
+        </w:rPr>
+        <w:t>e textos</w:t>
+      </w:r>
+      <w:r>
+        <w:rPr>
+          <w:b/>
+          <w:sz w:val="24"/>
+          <w:szCs w:val="24"/>
+        </w:rPr>
+        <w:t xml:space="preserve"> </w:t>
+      </w:r>
+      <w:r>
+        <w:rPr>
+          <w:b/>
+          <w:sz w:val="24"/>
+          <w:szCs w:val="24"/>
+        </w:rPr>
+        <w:t>(</w:t>
+      </w:r>
+      <w:r>
+        <w:rPr>
+          <w:b/>
+          <w:sz w:val="24"/>
+          <w:szCs w:val="24"/>
+        </w:rPr>
+        <w:t>000000</w:t>
+      </w:r>
+      <w:r>
+        <w:rPr>
+          <w:b/>
+          <w:sz w:val="24"/>
+          <w:szCs w:val="24"/>
+        </w:rPr>
+        <w:t>)</w:t>
+      </w:r>
+      <w:r>
+        <w:rPr>
+          <w:b/>
+          <w:sz w:val="24"/>
+          <w:szCs w:val="24"/>
+        </w:rPr>
+        <w:t>;</w:t>
       </w:r>
     </w:p>
     <w:p>
@@ -405,7 +691,118 @@
           <w:sz w:val="24"/>
           <w:szCs w:val="24"/>
         </w:rPr>
-        <w:t>Cores para estados e ações (botões e outros atalhos);</w:t>
+        <w:t>Cores para estados e ações</w:t>
+      </w:r>
+      <w:r>
+        <w:rPr>
+          <w:b/>
+          <w:sz w:val="24"/>
+          <w:szCs w:val="24"/>
+        </w:rPr>
+        <w:t xml:space="preserve">, ou seja, </w:t>
+      </w:r>
+      <w:r>
+        <w:rPr>
+          <w:b/>
+          <w:sz w:val="24"/>
+          <w:szCs w:val="24"/>
+        </w:rPr>
+        <w:t>botões e outros atalhos</w:t>
+      </w:r>
+      <w:r>
+        <w:rPr>
+          <w:b/>
+          <w:sz w:val="24"/>
+          <w:szCs w:val="24"/>
+        </w:rPr>
+        <w:t xml:space="preserve"> (</w:t>
+      </w:r>
+      <w:r>
+        <w:rPr>
+          <w:b/>
+          <w:sz w:val="24"/>
+          <w:szCs w:val="24"/>
+        </w:rPr>
+        <w:t>f7b801</w:t>
+      </w:r>
+      <w:r>
+        <w:rPr>
+          <w:b/>
+          <w:sz w:val="24"/>
+          <w:szCs w:val="24"/>
+        </w:rPr>
+        <w:t>)</w:t>
+      </w:r>
+      <w:r>
+        <w:rPr>
+          <w:b/>
+          <w:sz w:val="24"/>
+          <w:szCs w:val="24"/>
+        </w:rPr>
+        <w:t>;</w:t>
+      </w:r>
+    </w:p>
+    <w:p>
+      <w:pPr>
+        <w:pStyle w:val="PargrafodaLista"/>
+        <w:numPr>
+          <w:ilvl w:val="0"/>
+          <w:numId w:val="1"/>
+        </w:numPr>
+        <w:jc w:val="both"/>
+        <w:rPr>
+          <w:b/>
+          <w:sz w:val="24"/>
+          <w:szCs w:val="24"/>
+        </w:rPr>
+      </w:pPr>
+      <w:r>
+        <w:rPr>
+          <w:b/>
+          <w:sz w:val="24"/>
+          <w:szCs w:val="24"/>
+        </w:rPr>
+        <w:t>Consistência visual</w:t>
+      </w:r>
+      <w:r>
+        <w:rPr>
+          <w:b/>
+          <w:sz w:val="24"/>
+          <w:szCs w:val="24"/>
+        </w:rPr>
+        <w:t xml:space="preserve"> (</w:t>
+      </w:r>
+      <w:r>
+        <w:rPr>
+          <w:b/>
+          <w:sz w:val="24"/>
+          <w:szCs w:val="24"/>
+        </w:rPr>
+        <w:t xml:space="preserve">texto </w:t>
+      </w:r>
+      <w:r>
+        <w:rPr>
+          <w:b/>
+          <w:sz w:val="24"/>
+          <w:szCs w:val="24"/>
+        </w:rPr>
+        <w:t>escuro</w:t>
+      </w:r>
+      <w:r>
+        <w:rPr>
+          <w:b/>
+          <w:sz w:val="24"/>
+          <w:szCs w:val="24"/>
+        </w:rPr>
+        <w:t xml:space="preserve"> e fundo visual claro, mas sem afetar a visibilidade)</w:t>
+      </w:r>
+      <w:r>
+        <w:rPr>
+          <w:b/>
+          <w:sz w:val="24"/>
+          <w:szCs w:val="24"/>
+        </w:rPr>
+        <w:t>;</w:t>
       </w:r>
     </w:p>
     <w:p>
@@ -428,29 +825,6 @@
           <w:sz w:val="24"/>
           <w:szCs w:val="24"/>
         </w:rPr>
-        <w:t>Consistência visual;</w:t>
-      </w:r>
-    </w:p>
-    <w:p>
-      <w:pPr>
-        <w:pStyle w:val="PargrafodaLista"/>
-        <w:numPr>
-          <w:ilvl w:val="0"/>
-          <w:numId w:val="2"/>
-        </w:numPr>
-        <w:jc w:val="both"/>
-        <w:rPr>
-          <w:b/>
-          <w:sz w:val="24"/>
-          <w:szCs w:val="24"/>
-        </w:rPr>
-      </w:pPr>
-      <w:r>
-        <w:rPr>
-          <w:b/>
-          <w:sz w:val="24"/>
-          <w:szCs w:val="24"/>
-        </w:rPr>
         <w:t>(https: //uxdi.espm.br/teoria-das-cores-0-guia-definitivo-para-designers/)</w:t>
       </w:r>
     </w:p>
@@ -512,7 +886,73 @@
           <w:sz w:val="24"/>
           <w:szCs w:val="24"/>
         </w:rPr>
-        <w:t>Cores primárias e secundárias;</w:t>
+        <w:t>Cores primária</w:t>
+      </w:r>
+      <w:r>
+        <w:rPr>
+          <w:b/>
+          <w:sz w:val="24"/>
+          <w:szCs w:val="24"/>
+        </w:rPr>
+        <w:t>s (</w:t>
+      </w:r>
+      <w:proofErr w:type="spellStart"/>
+      <w:r>
+        <w:rPr>
+          <w:b/>
+          <w:sz w:val="24"/>
+          <w:szCs w:val="24"/>
+        </w:rPr>
+        <w:t>ffffff</w:t>
+      </w:r>
+      <w:proofErr w:type="spellEnd"/>
+      <w:r>
+        <w:rPr>
+          <w:b/>
+          <w:sz w:val="24"/>
+          <w:szCs w:val="24"/>
+        </w:rPr>
+        <w:t>)</w:t>
+      </w:r>
+      <w:r>
+        <w:rPr>
+          <w:b/>
+          <w:sz w:val="24"/>
+          <w:szCs w:val="24"/>
+        </w:rPr>
+        <w:t xml:space="preserve"> e secundárias</w:t>
+      </w:r>
+      <w:r>
+        <w:rPr>
+          <w:b/>
+          <w:sz w:val="24"/>
+          <w:szCs w:val="24"/>
+        </w:rPr>
+        <w:t xml:space="preserve"> (</w:t>
+      </w:r>
+      <w:r>
+        <w:rPr>
+          <w:b/>
+          <w:sz w:val="24"/>
+          <w:szCs w:val="24"/>
+        </w:rPr>
+        <w:t>d60000</w:t>
+      </w:r>
+      <w:r>
+        <w:rPr>
+          <w:b/>
+          <w:sz w:val="24"/>
+          <w:szCs w:val="24"/>
+        </w:rPr>
+        <w:t>)</w:t>
+      </w:r>
+      <w:r>
+        <w:rPr>
+          <w:b/>
+          <w:sz w:val="24"/>
+          <w:szCs w:val="24"/>
+        </w:rPr>
+        <w:t>;</w:t>
       </w:r>
     </w:p>
     <w:p>
@@ -535,7 +975,129 @@
           <w:sz w:val="24"/>
           <w:szCs w:val="24"/>
         </w:rPr>
-        <w:t>Cores, fundo e textos;</w:t>
+        <w:t>Cores</w:t>
+      </w:r>
+      <w:r>
+        <w:rPr>
+          <w:b/>
+          <w:sz w:val="24"/>
+          <w:szCs w:val="24"/>
+        </w:rPr>
+        <w:t xml:space="preserve"> </w:t>
+      </w:r>
+      <w:r>
+        <w:rPr>
+          <w:b/>
+          <w:sz w:val="24"/>
+          <w:szCs w:val="24"/>
+        </w:rPr>
+        <w:t>(</w:t>
+      </w:r>
+      <w:r>
+        <w:rPr>
+          <w:b/>
+          <w:sz w:val="24"/>
+          <w:szCs w:val="24"/>
+        </w:rPr>
+        <w:t>d60000</w:t>
+      </w:r>
+      <w:r>
+        <w:rPr>
+          <w:b/>
+          <w:sz w:val="24"/>
+          <w:szCs w:val="24"/>
+        </w:rPr>
+        <w:t>)</w:t>
+      </w:r>
+      <w:r>
+        <w:rPr>
+          <w:b/>
+          <w:sz w:val="24"/>
+          <w:szCs w:val="24"/>
+        </w:rPr>
+        <w:t>, fundo</w:t>
+      </w:r>
+      <w:r>
+        <w:rPr>
+          <w:b/>
+          <w:sz w:val="24"/>
+          <w:szCs w:val="24"/>
+        </w:rPr>
+        <w:t xml:space="preserve"> </w:t>
+      </w:r>
+      <w:r>
+        <w:rPr>
+          <w:b/>
+          <w:sz w:val="24"/>
+          <w:szCs w:val="24"/>
+        </w:rPr>
+        <w:t>(</w:t>
+      </w:r>
+      <w:proofErr w:type="spellStart"/>
+      <w:r>
+        <w:rPr>
+          <w:b/>
+          <w:sz w:val="24"/>
+          <w:szCs w:val="24"/>
+        </w:rPr>
+        <w:t>ffffff</w:t>
+      </w:r>
+      <w:proofErr w:type="spellEnd"/>
+      <w:r>
+        <w:rPr>
+          <w:b/>
+          <w:sz w:val="24"/>
+          <w:szCs w:val="24"/>
+        </w:rPr>
+        <w:t>)</w:t>
+      </w:r>
+      <w:r>
+        <w:rPr>
+          <w:b/>
+          <w:sz w:val="24"/>
+          <w:szCs w:val="24"/>
+        </w:rPr>
+        <w:t xml:space="preserve"> e textos</w:t>
+      </w:r>
+      <w:r>
+        <w:rPr>
+          <w:b/>
+          <w:sz w:val="24"/>
+          <w:szCs w:val="24"/>
+        </w:rPr>
+        <w:t xml:space="preserve"> </w:t>
+      </w:r>
+      <w:r>
+        <w:rPr>
+          <w:b/>
+          <w:sz w:val="24"/>
+          <w:szCs w:val="24"/>
+        </w:rPr>
+        <w:t>(</w:t>
+      </w:r>
+      <w:r>
+        <w:rPr>
+          <w:b/>
+          <w:sz w:val="24"/>
+          <w:szCs w:val="24"/>
+        </w:rPr>
+        <w:t>000000</w:t>
+      </w:r>
+      <w:r>
+        <w:rPr>
+          <w:b/>
+          <w:sz w:val="24"/>
+          <w:szCs w:val="24"/>
+        </w:rPr>
+        <w:t>)</w:t>
+      </w:r>
+      <w:r>
+        <w:rPr>
+          <w:b/>
+          <w:sz w:val="24"/>
+          <w:szCs w:val="24"/>
+        </w:rPr>
+        <w:t>;</w:t>
       </w:r>
     </w:p>
     <w:p>
@@ -558,7 +1120,55 @@
           <w:sz w:val="24"/>
           <w:szCs w:val="24"/>
         </w:rPr>
-        <w:t>Cores para estados e ações (botões e outros atalhos);</w:t>
+        <w:t>Cores para estados e ações</w:t>
+      </w:r>
+      <w:r>
+        <w:rPr>
+          <w:b/>
+          <w:sz w:val="24"/>
+          <w:szCs w:val="24"/>
+        </w:rPr>
+        <w:t xml:space="preserve">, ou seja, </w:t>
+      </w:r>
+      <w:r>
+        <w:rPr>
+          <w:b/>
+          <w:sz w:val="24"/>
+          <w:szCs w:val="24"/>
+        </w:rPr>
+        <w:t>botões e outros atalhos</w:t>
+      </w:r>
+      <w:r>
+        <w:rPr>
+          <w:b/>
+          <w:sz w:val="24"/>
+          <w:szCs w:val="24"/>
+        </w:rPr>
+        <w:t xml:space="preserve"> (</w:t>
+      </w:r>
+      <w:r>
+        <w:rPr>
+          <w:b/>
+          <w:sz w:val="24"/>
+          <w:szCs w:val="24"/>
+        </w:rPr>
+        <w:t>00003d</w:t>
+      </w:r>
+      <w:r>
+        <w:rPr>
+          <w:b/>
+          <w:sz w:val="24"/>
+          <w:szCs w:val="24"/>
+        </w:rPr>
+        <w:t>)</w:t>
+      </w:r>
+      <w:r>
+        <w:rPr>
+          <w:b/>
+          <w:sz w:val="24"/>
+          <w:szCs w:val="24"/>
+        </w:rPr>
+        <w:t>;</w:t>
       </w:r>
     </w:p>
     <w:p>
@@ -581,7 +1191,31 @@
           <w:sz w:val="24"/>
           <w:szCs w:val="24"/>
         </w:rPr>
-        <w:t>Consistência visual;</w:t>
+        <w:t>Consistência visual</w:t>
+      </w:r>
+      <w:r>
+        <w:rPr>
+          <w:b/>
+          <w:sz w:val="24"/>
+          <w:szCs w:val="24"/>
+        </w:rPr>
+        <w:t xml:space="preserve"> </w:t>
+      </w:r>
+      <w:r>
+        <w:rPr>
+          <w:b/>
+          <w:sz w:val="24"/>
+          <w:szCs w:val="24"/>
+        </w:rPr>
+        <w:t>(texto escuro e fundo visual claro, mas sem afetar a visibilidade)</w:t>
+      </w:r>
+      <w:r>
+        <w:rPr>
+          <w:b/>
+          <w:sz w:val="24"/>
+          <w:szCs w:val="24"/>
+        </w:rPr>
+        <w:t>;</w:t>
       </w:r>
     </w:p>
     <w:p>
@@ -598,15 +1232,17 @@
           <w:szCs w:val="24"/>
         </w:rPr>
       </w:pPr>
-      <w:r>
-        <w:rPr>
-          <w:b/>
-          <w:sz w:val="24"/>
-          <w:szCs w:val="24"/>
-        </w:rPr>
-        <w:t>(https: //uxdi.espm.br/teoria-das-cores-0-guia-definitivo-para-designers/)</w:t>
-      </w:r>
-    </w:p>
+      <w:bookmarkStart w:id="0" w:name="_GoBack"/>
+      <w:r>
+        <w:rPr>
+          <w:b/>
+          <w:sz w:val="24"/>
+          <w:szCs w:val="24"/>
+        </w:rPr>
+        <w:t>https: //uxdi.espm.br/teoria-das-cores-0-guia-definitivo-para-designers/</w:t>
+      </w:r>
+    </w:p>
+    <w:bookmarkEnd w:id="0"/>
     <w:p>
       <w:pPr>
         <w:jc w:val="both"/>

</xml_diff>